<commit_message>
More small updates to my explorations
</commit_message>
<xml_diff>
--- a/Explorations.docx
+++ b/Explorations.docx
@@ -6,8 +6,6 @@
       <w:pPr>
         <w:pStyle w:val="Heading1"/>
       </w:pPr>
-      <w:bookmarkStart w:id="0" w:name="_GoBack"/>
-      <w:bookmarkEnd w:id="0"/>
       <w:r>
         <w:t>Explorations</w:t>
       </w:r>
@@ -352,13 +350,7 @@
         <w:pStyle w:val="Heading3"/>
       </w:pPr>
       <w:r>
-        <w:t xml:space="preserve">Reverse alpha’s and multiply phi’s by </w:t>
-      </w:r>
-      <w:r>
-        <w:t>-</w:t>
-      </w:r>
-      <w:r>
-        <w:t>0.001</w:t>
+        <w:t>Reverse alpha’s and multiply phi’s by -0.001</w:t>
       </w:r>
     </w:p>
     <w:p>
@@ -658,13 +650,7 @@
         <w:pStyle w:val="Heading2"/>
       </w:pPr>
       <w:r>
-        <w:t xml:space="preserve">Code of </w:t>
-      </w:r>
-      <w:r>
-        <w:t>22</w:t>
-      </w:r>
-      <w:r>
-        <w:t>/07/2021</w:t>
+        <w:t>Code of 22/07/2021</w:t>
       </w:r>
     </w:p>
     <w:p>
@@ -719,7 +705,13 @@
         <w:t>0.4392</w:t>
       </w:r>
       <w:r>
-        <w:t xml:space="preserve"> 0.6004 0.4198 0.4932 0.4634 0.5594 0.5454</w:t>
+        <w:t xml:space="preserve"> 0.6004 0.4198 0.4932 0.4634 </w:t>
+      </w:r>
+      <w:r>
+        <w:rPr>
+          <w:highlight w:val="cyan"/>
+        </w:rPr>
+        <w:t>0.5594 0.5454</w:t>
       </w:r>
     </w:p>
     <w:p>
@@ -743,7 +735,22 @@
         <w:pStyle w:val="Typeface"/>
       </w:pPr>
       <w:r>
-        <w:t>method_B3 0.5580 0.3726 0.5424 0.3766 0.4504 0.3132 0.3694 0.4004</w:t>
+        <w:t xml:space="preserve">method_B3 </w:t>
+      </w:r>
+      <w:r>
+        <w:rPr>
+          <w:highlight w:val="red"/>
+        </w:rPr>
+        <w:t>0.5580 0.3726</w:t>
+      </w:r>
+      <w:r>
+        <w:t xml:space="preserve"> 0.5424 0.3766 0.4504 0.3132 </w:t>
+      </w:r>
+      <w:r>
+        <w:rPr>
+          <w:highlight w:val="red"/>
+        </w:rPr>
+        <w:t>0.3694 0.4004</w:t>
       </w:r>
     </w:p>
     <w:p>
@@ -842,13 +849,7 @@
         <w:pStyle w:val="Heading3"/>
       </w:pPr>
       <w:r>
-        <w:t xml:space="preserve">Reverse alpha’s and multiply phi’s by </w:t>
-      </w:r>
-      <w:r>
-        <w:t>-</w:t>
-      </w:r>
-      <w:r>
-        <w:t>0.001</w:t>
+        <w:t>Reverse alpha’s and multiply phi’s by -0.001</w:t>
       </w:r>
     </w:p>
     <w:p>
@@ -880,7 +881,13 @@
         <w:pStyle w:val="Typeface"/>
       </w:pPr>
       <w:r>
-        <w:t>method_A  0.4048 0.5622 0.4022 0.5828 0.5080 0.5388 0.4402 0.4542</w:t>
+        <w:t xml:space="preserve">method_A  0.4048 0.5622 0.4022 0.5828 0.5080 0.5388 </w:t>
+      </w:r>
+      <w:r>
+        <w:rPr>
+          <w:highlight w:val="cyan"/>
+        </w:rPr>
+        <w:t>0.4402 0.4542</w:t>
       </w:r>
     </w:p>
     <w:p>
@@ -1021,6 +1028,45 @@
       </w:r>
       <w:r>
         <w:t xml:space="preserve"> This could be because the first pattern is selected in the case of ties: this is supported by the almost exact opposite results achieved when the treatments get the opposite ordering, but wouldn’t explain why pattern 2 goes in the opposite direction (green highlight).</w:t>
+      </w:r>
+      <w:r>
+        <w:t xml:space="preserve"> </w:t>
+      </w:r>
+    </w:p>
+    <w:p>
+      <w:r>
+        <w:t>[19aug2021] Perhaps there is an unpredictable tie-breaking for patterns with odd #treatments. For each such pattern the prob of better treatment is either (p-1)/2p (patterns 1,3 with p=5) or (p+1)/2p (patterns 2,4,6 with p=7 or 9). Now we’d expect the patterns with even #treatments to give 0.5 and this is true for pattern 5 with p=6 but not for patterns 7 and 8 with p=10 and 8 (</w:t>
+      </w:r>
+      <w:r>
+        <w:rPr>
+          <w:highlight w:val="cyan"/>
+        </w:rPr>
+        <w:t>blue</w:t>
+      </w:r>
+      <w:r>
+        <w:t xml:space="preserve">). </w:t>
+      </w:r>
+    </w:p>
+    <w:p>
+      <w:r>
+        <w:t xml:space="preserve">In </w:t>
+      </w:r>
+      <w:r>
+        <w:rPr>
+          <w:highlight w:val="red"/>
+        </w:rPr>
+        <w:t>red</w:t>
+      </w:r>
+      <w:r>
+        <w:t xml:space="preserve">: </w:t>
+      </w:r>
+      <w:r>
+        <w:t>some of the really strange findings, with B2 and B3 doing much worse than B1.</w:t>
+      </w:r>
+    </w:p>
+    <w:p>
+      <w:r>
+        <w:t>For analysis of best treatment see s1_2i_summary.xlsx.</w:t>
       </w:r>
     </w:p>
     <w:p>

</xml_diff>